<commit_message>
Update Construção de Comandas Digitais.docx
</commit_message>
<xml_diff>
--- a/Fam/terceirosemestre/PI/Construção de Comandas Digitais.docx
+++ b/Fam/terceirosemestre/PI/Construção de Comandas Digitais.docx
@@ -38,8 +38,8 @@
         <w:tblLook w:val="0400" w:noHBand="0" w:noVBand="1" w:firstColumn="0" w:lastRow="0" w:lastColumn="0" w:firstRow="0"/>
       </w:tblPr>
       <w:tblGrid>
-        <w:gridCol w:w="1476"/>
-        <w:gridCol w:w="4963"/>
+        <w:gridCol w:w="1475"/>
+        <w:gridCol w:w="4964"/>
         <w:gridCol w:w="874"/>
         <w:gridCol w:w="2863"/>
       </w:tblGrid>
@@ -137,7 +137,7 @@
         <w:trPr/>
         <w:tc>
           <w:tcPr>
-            <w:tcW w:w="1476" w:type="dxa"/>
+            <w:tcW w:w="1475" w:type="dxa"/>
             <w:tcBorders>
               <w:top w:val="single" w:sz="24" w:space="0" w:color="000000"/>
               <w:left w:val="single" w:sz="36" w:space="0" w:color="000000"/>
@@ -208,7 +208,7 @@
         </w:tc>
         <w:tc>
           <w:tcPr>
-            <w:tcW w:w="4963" w:type="dxa"/>
+            <w:tcW w:w="4964" w:type="dxa"/>
             <w:tcBorders>
               <w:top w:val="single" w:sz="24" w:space="0" w:color="000000"/>
               <w:left w:val="single" w:sz="4" w:space="0" w:color="000000"/>
@@ -350,7 +350,7 @@
         <w:trPr/>
         <w:tc>
           <w:tcPr>
-            <w:tcW w:w="1476" w:type="dxa"/>
+            <w:tcW w:w="1475" w:type="dxa"/>
             <w:tcBorders>
               <w:top w:val="single" w:sz="24" w:space="0" w:color="000000"/>
               <w:left w:val="single" w:sz="36" w:space="0" w:color="000000"/>
@@ -421,7 +421,7 @@
         </w:tc>
         <w:tc>
           <w:tcPr>
-            <w:tcW w:w="4963" w:type="dxa"/>
+            <w:tcW w:w="4964" w:type="dxa"/>
             <w:tcBorders>
               <w:top w:val="single" w:sz="24" w:space="0" w:color="000000"/>
               <w:left w:val="single" w:sz="4" w:space="0" w:color="000000"/>
@@ -563,7 +563,7 @@
         <w:trPr/>
         <w:tc>
           <w:tcPr>
-            <w:tcW w:w="1476" w:type="dxa"/>
+            <w:tcW w:w="1475" w:type="dxa"/>
             <w:tcBorders>
               <w:top w:val="single" w:sz="24" w:space="0" w:color="000000"/>
               <w:left w:val="single" w:sz="36" w:space="0" w:color="000000"/>
@@ -634,7 +634,7 @@
         </w:tc>
         <w:tc>
           <w:tcPr>
-            <w:tcW w:w="4963" w:type="dxa"/>
+            <w:tcW w:w="4964" w:type="dxa"/>
             <w:tcBorders>
               <w:top w:val="single" w:sz="24" w:space="0" w:color="000000"/>
               <w:left w:val="single" w:sz="4" w:space="0" w:color="000000"/>
@@ -776,7 +776,7 @@
         <w:trPr/>
         <w:tc>
           <w:tcPr>
-            <w:tcW w:w="1476" w:type="dxa"/>
+            <w:tcW w:w="1475" w:type="dxa"/>
             <w:tcBorders>
               <w:top w:val="single" w:sz="24" w:space="0" w:color="000000"/>
               <w:left w:val="single" w:sz="36" w:space="0" w:color="000000"/>
@@ -847,7 +847,7 @@
         </w:tc>
         <w:tc>
           <w:tcPr>
-            <w:tcW w:w="4963" w:type="dxa"/>
+            <w:tcW w:w="4964" w:type="dxa"/>
             <w:tcBorders>
               <w:top w:val="single" w:sz="24" w:space="0" w:color="000000"/>
               <w:left w:val="single" w:sz="4" w:space="0" w:color="000000"/>
@@ -989,7 +989,7 @@
         <w:trPr/>
         <w:tc>
           <w:tcPr>
-            <w:tcW w:w="1476" w:type="dxa"/>
+            <w:tcW w:w="1475" w:type="dxa"/>
             <w:tcBorders>
               <w:top w:val="single" w:sz="24" w:space="0" w:color="000000"/>
               <w:left w:val="single" w:sz="36" w:space="0" w:color="000000"/>
@@ -1055,7 +1055,7 @@
         </w:tc>
         <w:tc>
           <w:tcPr>
-            <w:tcW w:w="4963" w:type="dxa"/>
+            <w:tcW w:w="4964" w:type="dxa"/>
             <w:tcBorders>
               <w:top w:val="single" w:sz="24" w:space="0" w:color="000000"/>
               <w:left w:val="single" w:sz="4" w:space="0" w:color="000000"/>
@@ -1191,7 +1191,7 @@
         <w:trPr/>
         <w:tc>
           <w:tcPr>
-            <w:tcW w:w="1476" w:type="dxa"/>
+            <w:tcW w:w="1475" w:type="dxa"/>
             <w:tcBorders>
               <w:top w:val="single" w:sz="24" w:space="0" w:color="000000"/>
               <w:left w:val="single" w:sz="36" w:space="0" w:color="000000"/>
@@ -1257,7 +1257,7 @@
         </w:tc>
         <w:tc>
           <w:tcPr>
-            <w:tcW w:w="4963" w:type="dxa"/>
+            <w:tcW w:w="4964" w:type="dxa"/>
             <w:tcBorders>
               <w:top w:val="single" w:sz="24" w:space="0" w:color="000000"/>
               <w:left w:val="single" w:sz="4" w:space="0" w:color="000000"/>
@@ -1393,7 +1393,7 @@
         <w:trPr/>
         <w:tc>
           <w:tcPr>
-            <w:tcW w:w="1476" w:type="dxa"/>
+            <w:tcW w:w="1475" w:type="dxa"/>
             <w:tcBorders>
               <w:top w:val="single" w:sz="24" w:space="0" w:color="000000"/>
               <w:left w:val="single" w:sz="36" w:space="0" w:color="000000"/>
@@ -1459,7 +1459,7 @@
         </w:tc>
         <w:tc>
           <w:tcPr>
-            <w:tcW w:w="4963" w:type="dxa"/>
+            <w:tcW w:w="4964" w:type="dxa"/>
             <w:tcBorders>
               <w:top w:val="single" w:sz="24" w:space="0" w:color="000000"/>
               <w:left w:val="single" w:sz="4" w:space="0" w:color="000000"/>
@@ -1772,7 +1772,29 @@
                 <w:szCs w:val="22"/>
                 <w:lang w:val="pt-BR" w:eastAsia="pt-BR" w:bidi="ar-SA"/>
               </w:rPr>
-              <w:t>04/03/2023</w:t>
+              <w:t>0</w:t>
+            </w:r>
+            <w:r>
+              <w:rPr>
+                <w:rFonts w:eastAsia="Arial" w:cs="Calibri" w:ascii="Calibri" w:hAnsi="Calibri" w:cstheme="majorHAnsi"/>
+                <w:b/>
+                <w:kern w:val="0"/>
+                <w:sz w:val="22"/>
+                <w:szCs w:val="22"/>
+                <w:lang w:val="pt-BR" w:eastAsia="pt-BR" w:bidi="ar-SA"/>
+              </w:rPr>
+              <w:t>9</w:t>
+            </w:r>
+            <w:r>
+              <w:rPr>
+                <w:rFonts w:eastAsia="Arial" w:cs="Calibri" w:ascii="Calibri" w:hAnsi="Calibri" w:cstheme="majorHAnsi"/>
+                <w:b/>
+                <w:kern w:val="0"/>
+                <w:sz w:val="22"/>
+                <w:szCs w:val="22"/>
+                <w:lang w:val="pt-BR" w:eastAsia="pt-BR" w:bidi="ar-SA"/>
+              </w:rPr>
+              <w:t>/03/2023</w:t>
             </w:r>
           </w:p>
         </w:tc>

</xml_diff>